<commit_message>
ece582 hw1 3.7 plots
</commit_message>
<xml_diff>
--- a/ece582_dsp/hw1_plots.docx
+++ b/ece582_dsp/hw1_plots.docx
@@ -119,7 +119,7 @@
     </w:p>
     <w:p>
       <w:pPr>
-        <w:jc w:val="center"/>
+        <w:jc w:val="both"/>
       </w:pPr>
       <w:r>
         <w:t>The 32-point DFT is the periodic representation of the signal</w:t>
@@ -356,7 +356,7 @@
     </w:p>
     <w:p>
       <w:pPr>
-        <w:jc w:val="center"/>
+        <w:jc w:val="both"/>
       </w:pPr>
       <w:r>
         <w:t xml:space="preserve">When the digital frequency is increased to </w:t>
@@ -504,6 +504,9 @@
       </w:r>
     </w:p>
     <w:p>
+      <w:pPr>
+        <w:jc w:val="both"/>
+      </w:pPr>
       <w:r>
         <w:br w:type="page"/>
       </w:r>
@@ -794,6 +797,9 @@
       </w:r>
     </w:p>
     <w:p>
+      <w:pPr>
+        <w:jc w:val="both"/>
+      </w:pPr>
       <w:r>
         <w:t xml:space="preserve">Solutions generated from both the </w:t>
       </w:r>
@@ -834,65 +840,177 @@
       <w:r>
         <w:t>for higher values of n where the signal is truncated</w:t>
       </w:r>
+      <w:r>
+        <w:t xml:space="preserve">. On the other hand, because the </w:t>
+      </w:r>
+      <w:proofErr w:type="gramStart"/>
+      <w:r>
+        <w:t>filter(</w:t>
+      </w:r>
+      <w:proofErr w:type="gramEnd"/>
+      <w:r>
+        <w:t xml:space="preserve">) method is able to represent the impulse response of a system via coefficients that describe the system in its entirety, this method does not lose </w:t>
+      </w:r>
+      <w:r>
+        <w:t xml:space="preserve">significant </w:t>
+      </w:r>
+      <w:r>
+        <w:t xml:space="preserve">accuracy with larger signals. </w:t>
+      </w:r>
+      <w:r>
+        <w:t>Thus, the</w:t>
+      </w:r>
+      <w:r>
+        <w:t xml:space="preserve"> </w:t>
+      </w:r>
+      <w:proofErr w:type="gramStart"/>
+      <w:r>
+        <w:t>filter</w:t>
+      </w:r>
+      <w:r>
+        <w:t>(</w:t>
+      </w:r>
+      <w:proofErr w:type="gramEnd"/>
+      <w:r>
+        <w:t>)</w:t>
+      </w:r>
+      <w:r>
+        <w:t xml:space="preserve"> </w:t>
+      </w:r>
+      <w:r>
+        <w:t>approach</w:t>
+      </w:r>
+      <w:r>
+        <w:t xml:space="preserve"> is best suited for infinite length signals since </w:t>
+      </w:r>
+      <w:proofErr w:type="spellStart"/>
+      <w:r>
+        <w:t>conv</w:t>
+      </w:r>
+      <w:proofErr w:type="spellEnd"/>
+      <w:r>
+        <w:t>()</w:t>
+      </w:r>
+      <w:r>
+        <w:t xml:space="preserve"> </w:t>
+      </w:r>
+      <w:r>
+        <w:t>requires both input signals to be truncated</w:t>
+      </w:r>
+      <w:r>
+        <w:t>.</w:t>
+      </w:r>
+    </w:p>
+    <w:p/>
+    <w:p>
+      <w:pPr>
+        <w:rPr>
+          <w:b/>
+        </w:rPr>
+      </w:pPr>
+      <w:r>
+        <w:rPr>
+          <w:b/>
+        </w:rPr>
+        <w:t>3.7 a-d)</w:t>
+      </w:r>
+    </w:p>
+    <w:p>
+      <w:pPr>
+        <w:jc w:val="center"/>
+        <w:rPr>
+          <w:b/>
+        </w:rPr>
+      </w:pPr>
+      <w:r>
+        <w:rPr>
+          <w:b/>
+          <w:noProof/>
+        </w:rPr>
+        <w:drawing>
+          <wp:inline distT="0" distB="0" distL="0" distR="0" wp14:anchorId="5615AACC" wp14:editId="10AB93D7">
+            <wp:extent cx="4291343" cy="3218507"/>
+            <wp:effectExtent l="0" t="0" r="1270" b="7620"/>
+            <wp:docPr id="1" name="Picture 1"/>
+            <wp:cNvGraphicFramePr>
+              <a:graphicFrameLocks xmlns:a="http://schemas.openxmlformats.org/drawingml/2006/main" noChangeAspect="1"/>
+            </wp:cNvGraphicFramePr>
+            <a:graphic xmlns:a="http://schemas.openxmlformats.org/drawingml/2006/main">
+              <a:graphicData uri="http://schemas.openxmlformats.org/drawingml/2006/picture">
+                <pic:pic xmlns:pic="http://schemas.openxmlformats.org/drawingml/2006/picture">
+                  <pic:nvPicPr>
+                    <pic:cNvPr id="0" name="hw1_3.7.png"/>
+                    <pic:cNvPicPr/>
+                  </pic:nvPicPr>
+                  <pic:blipFill>
+                    <a:blip r:embed="rId13">
+                      <a:extLst>
+                        <a:ext uri="{28A0092B-C50C-407E-A947-70E740481C1C}">
+                          <a14:useLocalDpi xmlns:a14="http://schemas.microsoft.com/office/drawing/2010/main" val="0"/>
+                        </a:ext>
+                      </a:extLst>
+                    </a:blip>
+                    <a:stretch>
+                      <a:fillRect/>
+                    </a:stretch>
+                  </pic:blipFill>
+                  <pic:spPr>
+                    <a:xfrm>
+                      <a:off x="0" y="0"/>
+                      <a:ext cx="4291343" cy="3218507"/>
+                    </a:xfrm>
+                    <a:prstGeom prst="rect">
+                      <a:avLst/>
+                    </a:prstGeom>
+                  </pic:spPr>
+                </pic:pic>
+              </a:graphicData>
+            </a:graphic>
+          </wp:inline>
+        </w:drawing>
+      </w:r>
+    </w:p>
+    <w:p>
+      <w:pPr>
+        <w:jc w:val="both"/>
+      </w:pPr>
+      <w:r>
+        <w:t xml:space="preserve">As can be seen in the figure above, density functions </w:t>
+      </w:r>
+      <w:r>
+        <w:t xml:space="preserve">for increasing values of k converge towards </w:t>
+      </w:r>
+      <w:r>
+        <w:t>a Gaussian</w:t>
+      </w:r>
+      <w:r>
+        <w:t xml:space="preserve"> density function. The resulting density function for </w:t>
+      </w:r>
+      <w:proofErr w:type="gramStart"/>
+      <w:r>
+        <w:t>y</w:t>
+      </w:r>
+      <w:r>
+        <w:rPr>
+          <w:vertAlign w:val="subscript"/>
+        </w:rPr>
+        <w:t>4</w:t>
+      </w:r>
+      <w:r>
+        <w:t>(</w:t>
+      </w:r>
+      <w:proofErr w:type="gramEnd"/>
+      <w:r>
+        <w:rPr>
+          <w:rFonts w:ascii="Cambria" w:hAnsi="Cambria"/>
+        </w:rPr>
+        <w:t>ξ</w:t>
+      </w:r>
+      <w:r>
+        <w:t>) thus closely resembles a Gaussian density function with a slight skew</w:t>
+      </w:r>
       <w:bookmarkStart w:id="0" w:name="_GoBack"/>
       <w:bookmarkEnd w:id="0"/>
-      <w:r>
-        <w:t xml:space="preserve">. On the other hand, because the </w:t>
-      </w:r>
-      <w:proofErr w:type="gramStart"/>
-      <w:r>
-        <w:t>filter(</w:t>
-      </w:r>
-      <w:proofErr w:type="gramEnd"/>
-      <w:r>
-        <w:t xml:space="preserve">) method is able to represent the impulse response of a system via coefficients that describe the system in its entirety, this method does not lose </w:t>
-      </w:r>
-      <w:r>
-        <w:t xml:space="preserve">significant </w:t>
-      </w:r>
-      <w:r>
-        <w:t xml:space="preserve">accuracy with larger signals. </w:t>
-      </w:r>
-      <w:r>
-        <w:t>Thus, the</w:t>
-      </w:r>
-      <w:r>
-        <w:t xml:space="preserve"> </w:t>
-      </w:r>
-      <w:proofErr w:type="gramStart"/>
-      <w:r>
-        <w:t>filter</w:t>
-      </w:r>
-      <w:r>
-        <w:t>(</w:t>
-      </w:r>
-      <w:proofErr w:type="gramEnd"/>
-      <w:r>
-        <w:t>)</w:t>
-      </w:r>
-      <w:r>
-        <w:t xml:space="preserve"> </w:t>
-      </w:r>
-      <w:r>
-        <w:t>approach</w:t>
-      </w:r>
-      <w:r>
-        <w:t xml:space="preserve"> is best suited for infinite length signals since </w:t>
-      </w:r>
-      <w:proofErr w:type="spellStart"/>
-      <w:r>
-        <w:t>conv</w:t>
-      </w:r>
-      <w:proofErr w:type="spellEnd"/>
-      <w:r>
-        <w:t>()</w:t>
-      </w:r>
-      <w:r>
-        <w:t xml:space="preserve"> </w:t>
-      </w:r>
-      <w:r>
-        <w:t>requires both input signals to be truncated</w:t>
-      </w:r>
       <w:r>
         <w:t>.</w:t>
       </w:r>

</xml_diff>

<commit_message>
ece582 hw1 final rev
</commit_message>
<xml_diff>
--- a/ece582_dsp/hw1_plots.docx
+++ b/ece582_dsp/hw1_plots.docx
@@ -31,15 +31,20 @@
       <w:pPr>
         <w:jc w:val="center"/>
       </w:pPr>
+    </w:p>
+    <w:p>
+      <w:pPr>
+        <w:jc w:val="center"/>
+      </w:pPr>
       <w:r>
         <w:rPr>
           <w:noProof/>
         </w:rPr>
         <w:drawing>
-          <wp:inline distT="0" distB="0" distL="0" distR="0" wp14:anchorId="03CE83B3" wp14:editId="249F12B7">
-            <wp:extent cx="4461095" cy="3345821"/>
-            <wp:effectExtent l="0" t="0" r="9525" b="6985"/>
-            <wp:docPr id="5" name="Picture 5"/>
+          <wp:inline distT="0" distB="0" distL="0" distR="0" wp14:anchorId="511581BF" wp14:editId="50EF2FC7">
+            <wp:extent cx="4261919" cy="3196440"/>
+            <wp:effectExtent l="0" t="0" r="5715" b="4445"/>
+            <wp:docPr id="1" name="Picture 1"/>
             <wp:cNvGraphicFramePr>
               <a:graphicFrameLocks xmlns:a="http://schemas.openxmlformats.org/drawingml/2006/main" noChangeAspect="1"/>
             </wp:cNvGraphicFramePr>
@@ -65,7 +70,7 @@
                   <pic:spPr>
                     <a:xfrm>
                       <a:off x="0" y="0"/>
-                      <a:ext cx="4462581" cy="3346936"/>
+                      <a:ext cx="4261919" cy="3196440"/>
                     </a:xfrm>
                     <a:prstGeom prst="rect">
                       <a:avLst/>
@@ -82,15 +87,16 @@
       <w:pPr>
         <w:jc w:val="center"/>
       </w:pPr>
+      <w:bookmarkStart w:id="0" w:name="_GoBack"/>
       <w:r>
         <w:rPr>
           <w:noProof/>
         </w:rPr>
         <w:drawing>
-          <wp:inline distT="0" distB="0" distL="0" distR="0" wp14:anchorId="059DC229" wp14:editId="102E63E8">
-            <wp:extent cx="4518811" cy="3389108"/>
-            <wp:effectExtent l="0" t="0" r="2540" b="0"/>
-            <wp:docPr id="6" name="Picture 6"/>
+          <wp:inline distT="0" distB="0" distL="0" distR="0" wp14:anchorId="51C23262" wp14:editId="04A729DA">
+            <wp:extent cx="4295869" cy="3221901"/>
+            <wp:effectExtent l="0" t="0" r="0" b="4445"/>
+            <wp:docPr id="2" name="Picture 2"/>
             <wp:cNvGraphicFramePr>
               <a:graphicFrameLocks xmlns:a="http://schemas.openxmlformats.org/drawingml/2006/main" noChangeAspect="1"/>
             </wp:cNvGraphicFramePr>
@@ -116,7 +122,7 @@
                   <pic:spPr>
                     <a:xfrm>
                       <a:off x="0" y="0"/>
-                      <a:ext cx="4519826" cy="3389869"/>
+                      <a:ext cx="4295869" cy="3221901"/>
                     </a:xfrm>
                     <a:prstGeom prst="rect">
                       <a:avLst/>
@@ -128,6 +134,12 @@
           </wp:inline>
         </w:drawing>
       </w:r>
+      <w:bookmarkEnd w:id="0"/>
+    </w:p>
+    <w:p>
+      <w:pPr>
+        <w:jc w:val="center"/>
+      </w:pPr>
     </w:p>
     <w:p>
       <w:pPr>
@@ -1670,10 +1682,10 @@
           <w:noProof/>
         </w:rPr>
         <w:drawing>
-          <wp:inline distT="0" distB="0" distL="0" distR="0" wp14:anchorId="5EBB79EB" wp14:editId="06B4AABC">
-            <wp:extent cx="4406774" cy="3305080"/>
-            <wp:effectExtent l="0" t="0" r="0" b="0"/>
-            <wp:docPr id="7" name="Picture 7"/>
+          <wp:inline distT="0" distB="0" distL="0" distR="0" wp14:anchorId="2D8E77CC" wp14:editId="206BD181">
+            <wp:extent cx="4635376" cy="3476531"/>
+            <wp:effectExtent l="0" t="0" r="0" b="3810"/>
+            <wp:docPr id="4" name="Picture 4"/>
             <wp:cNvGraphicFramePr>
               <a:graphicFrameLocks xmlns:a="http://schemas.openxmlformats.org/drawingml/2006/main" noChangeAspect="1"/>
             </wp:cNvGraphicFramePr>
@@ -1699,7 +1711,7 @@
                   <pic:spPr>
                     <a:xfrm>
                       <a:off x="0" y="0"/>
-                      <a:ext cx="4407367" cy="3305525"/>
+                      <a:ext cx="4637567" cy="3478174"/>
                     </a:xfrm>
                     <a:prstGeom prst="rect">
                       <a:avLst/>
@@ -1711,16 +1723,24 @@
           </wp:inline>
         </w:drawing>
       </w:r>
+    </w:p>
+    <w:p>
+      <w:pPr>
+        <w:jc w:val="center"/>
+        <w:rPr>
+          <w:b/>
+        </w:rPr>
+      </w:pPr>
       <w:r>
         <w:rPr>
           <w:b/>
           <w:noProof/>
         </w:rPr>
         <w:drawing>
-          <wp:inline distT="0" distB="0" distL="0" distR="0" wp14:anchorId="337D5EE7" wp14:editId="44DBCCD5">
-            <wp:extent cx="4345663" cy="3259247"/>
+          <wp:inline distT="0" distB="0" distL="0" distR="0" wp14:anchorId="7F2132CB" wp14:editId="649E236D">
+            <wp:extent cx="4574263" cy="3430697"/>
             <wp:effectExtent l="0" t="0" r="0" b="0"/>
-            <wp:docPr id="8" name="Picture 8"/>
+            <wp:docPr id="13" name="Picture 13"/>
             <wp:cNvGraphicFramePr>
               <a:graphicFrameLocks xmlns:a="http://schemas.openxmlformats.org/drawingml/2006/main" noChangeAspect="1"/>
             </wp:cNvGraphicFramePr>
@@ -1746,7 +1766,7 @@
                   <pic:spPr>
                     <a:xfrm>
                       <a:off x="0" y="0"/>
-                      <a:ext cx="4345663" cy="3259247"/>
+                      <a:ext cx="4574263" cy="3430697"/>
                     </a:xfrm>
                     <a:prstGeom prst="rect">
                       <a:avLst/>
@@ -5698,8 +5718,6 @@
       <w:pPr>
         <w:jc w:val="both"/>
       </w:pPr>
-      <w:bookmarkStart w:id="0" w:name="_GoBack"/>
-      <w:bookmarkEnd w:id="0"/>
     </w:p>
     <w:p>
       <w:pPr>

</xml_diff>